<commit_message>
updated docs + pdf generation fix
</commit_message>
<xml_diff>
--- a/docs/doc.docx
+++ b/docs/doc.docx
@@ -316,19 +316,11 @@
                 <w:b w:val="0"/>
               </w:rPr>
             </w:pPr>
-            <w:proofErr w:type="spellStart"/>
             <w:r>
               <w:rPr>
                 <w:b w:val="0"/>
               </w:rPr>
-              <w:t>Berardini</w:t>
-            </w:r>
-            <w:proofErr w:type="spellEnd"/>
-            <w:r>
-              <w:rPr>
-                <w:b w:val="0"/>
-              </w:rPr>
-              <w:t xml:space="preserve"> Daniele</w:t>
+              <w:t>Berardini Daniele</w:t>
             </w:r>
           </w:p>
         </w:tc>
@@ -423,11 +415,9 @@
           <w:numId w:val="17"/>
         </w:numPr>
       </w:pPr>
-      <w:proofErr w:type="spellStart"/>
       <w:r>
         <w:t>Javascript</w:t>
       </w:r>
-      <w:proofErr w:type="spellEnd"/>
     </w:p>
     <w:p>
       <w:pPr>
@@ -439,6 +429,9 @@
       </w:pPr>
       <w:r>
         <w:t>Bootstrap</w:t>
+      </w:r>
+      <w:r>
+        <w:t xml:space="preserve"> 3</w:t>
       </w:r>
     </w:p>
     <w:p>
@@ -461,11 +454,9 @@
           <w:numId w:val="17"/>
         </w:numPr>
       </w:pPr>
-      <w:proofErr w:type="spellStart"/>
       <w:r>
         <w:t>EasIng</w:t>
       </w:r>
-      <w:proofErr w:type="spellEnd"/>
     </w:p>
     <w:p>
       <w:pPr>
@@ -475,11 +466,9 @@
           <w:numId w:val="17"/>
         </w:numPr>
       </w:pPr>
-      <w:proofErr w:type="spellStart"/>
       <w:r>
         <w:t>UItoTop</w:t>
       </w:r>
-      <w:proofErr w:type="spellEnd"/>
     </w:p>
     <w:p>
       <w:pPr>
@@ -489,11 +478,9 @@
           <w:numId w:val="17"/>
         </w:numPr>
       </w:pPr>
-      <w:proofErr w:type="spellStart"/>
       <w:r>
         <w:t>Toastr</w:t>
       </w:r>
-      <w:proofErr w:type="spellEnd"/>
     </w:p>
     <w:p>
       <w:r>
@@ -508,11 +495,9 @@
           <w:numId w:val="18"/>
         </w:numPr>
       </w:pPr>
-      <w:proofErr w:type="spellStart"/>
       <w:r>
         <w:t>JavaEE</w:t>
       </w:r>
-      <w:proofErr w:type="spellEnd"/>
     </w:p>
     <w:p>
       <w:pPr>
@@ -547,29 +532,7 @@
         </w:numPr>
       </w:pPr>
       <w:r>
-        <w:t xml:space="preserve">Spring Data </w:t>
-      </w:r>
-      <w:proofErr w:type="spellStart"/>
-      <w:r>
-        <w:t>Jpa</w:t>
-      </w:r>
-      <w:proofErr w:type="spellEnd"/>
-    </w:p>
-    <w:p>
-      <w:pPr>
-        <w:pStyle w:val="ListParagraph"/>
-        <w:numPr>
-          <w:ilvl w:val="0"/>
-          <w:numId w:val="18"/>
-        </w:numPr>
-      </w:pPr>
-      <w:proofErr w:type="spellStart"/>
-      <w:r>
-        <w:t>MySql</w:t>
-      </w:r>
-      <w:proofErr w:type="spellEnd"/>
-      <w:r>
-        <w:t xml:space="preserve"> Connector</w:t>
+        <w:t>Spring Data Jpa</w:t>
       </w:r>
     </w:p>
     <w:p>
@@ -580,11 +543,9 @@
           <w:numId w:val="18"/>
         </w:numPr>
       </w:pPr>
-      <w:proofErr w:type="spellStart"/>
       <w:r>
-        <w:t>Thymeleaf</w:t>
+        <w:t>MySql Connector</w:t>
       </w:r>
-      <w:proofErr w:type="spellEnd"/>
     </w:p>
     <w:p>
       <w:pPr>
@@ -595,13 +556,20 @@
         </w:numPr>
       </w:pPr>
       <w:r>
-        <w:t xml:space="preserve">Apache </w:t>
+        <w:t>Thymeleaf</w:t>
       </w:r>
-      <w:proofErr w:type="spellStart"/>
+    </w:p>
+    <w:p>
+      <w:pPr>
+        <w:pStyle w:val="ListParagraph"/>
+        <w:numPr>
+          <w:ilvl w:val="0"/>
+          <w:numId w:val="18"/>
+        </w:numPr>
+      </w:pPr>
       <w:r>
-        <w:t>PdfBox</w:t>
+        <w:t>Apache PdfBox</w:t>
       </w:r>
-      <w:proofErr w:type="spellEnd"/>
     </w:p>
     <w:p>
       <w:pPr>
@@ -908,16 +876,20 @@
         <w:t>The layout is totally responsive</w:t>
       </w:r>
       <w:r>
-        <w:t xml:space="preserve"> and it relies to </w:t>
+        <w:t xml:space="preserve"> and it relies </w:t>
       </w:r>
-      <w:proofErr w:type="spellStart"/>
+      <w:r>
+        <w:t>on</w:t>
+      </w:r>
+      <w:r>
+        <w:t xml:space="preserve"> </w:t>
+      </w:r>
       <w:r>
         <w:rPr>
           <w:b/>
         </w:rPr>
         <w:t>Bootsrap</w:t>
       </w:r>
-      <w:proofErr w:type="spellEnd"/>
       <w:r>
         <w:rPr>
           <w:b/>
@@ -975,34 +947,6 @@
       </w:r>
     </w:p>
     <w:p>
-      <w:r>
-        <w:rPr>
-          <w:b/>
-        </w:rPr>
-        <w:t>TODO</w:t>
-      </w:r>
-      <w:r>
-        <w:rPr>
-          <w:b/>
-        </w:rPr>
-        <w:t xml:space="preserve"> </w:t>
-      </w:r>
-      <w:proofErr w:type="spellStart"/>
-      <w:r>
-        <w:rPr>
-          <w:b/>
-        </w:rPr>
-        <w:t>slidebar</w:t>
-      </w:r>
-      <w:proofErr w:type="spellEnd"/>
-      <w:r>
-        <w:rPr>
-          <w:b/>
-        </w:rPr>
-        <w:t xml:space="preserve"> homepage? </w:t>
-      </w:r>
-    </w:p>
-    <w:p>
       <w:pPr>
         <w:pStyle w:val="Heading1"/>
       </w:pPr>
@@ -1046,16 +990,8 @@
         <w:rPr>
           <w:b/>
         </w:rPr>
-        <w:t xml:space="preserve">Spring Data </w:t>
+        <w:t>Spring Data Jpa</w:t>
       </w:r>
-      <w:proofErr w:type="spellStart"/>
-      <w:r>
-        <w:rPr>
-          <w:b/>
-        </w:rPr>
-        <w:t>Jpa</w:t>
-      </w:r>
-      <w:proofErr w:type="spellEnd"/>
       <w:r>
         <w:t xml:space="preserve"> sub-framework that is embedded in Spring. This allow</w:t>
       </w:r>
@@ -1077,51 +1013,16 @@
         <w:rPr>
           <w:b/>
         </w:rPr>
-        <w:t xml:space="preserve">Apache </w:t>
+        <w:t>Apache PDFBox</w:t>
       </w:r>
-      <w:proofErr w:type="spellStart"/>
       <w:r>
-        <w:rPr>
-          <w:b/>
-        </w:rPr>
-        <w:t>PDFBox</w:t>
-      </w:r>
-      <w:proofErr w:type="spellEnd"/>
-      <w:r>
-        <w:t xml:space="preserve">, it is one of the most used libraries for pdf manipulation in java. After having created the pdf-form version of the file we are interested in, it is enough to open them through the </w:t>
-      </w:r>
-      <w:proofErr w:type="spellStart"/>
-      <w:r>
-        <w:t>PDFBox</w:t>
-      </w:r>
-      <w:proofErr w:type="spellEnd"/>
-      <w:r>
-        <w:t xml:space="preserve"> </w:t>
-      </w:r>
-      <w:proofErr w:type="spellStart"/>
-      <w:r>
-        <w:t>apis</w:t>
-      </w:r>
-      <w:proofErr w:type="spellEnd"/>
-      <w:r>
-        <w:t xml:space="preserve"> and fill them through </w:t>
-      </w:r>
-      <w:proofErr w:type="gramStart"/>
-      <w:r>
-        <w:t xml:space="preserve">the </w:t>
+        <w:t xml:space="preserve">, it is one of the most used libraries for pdf manipulation in java. After having created the pdf-form version of the file we are interested in, it is enough to open them through the PDFBox apis and fill them through the </w:t>
       </w:r>
       <w:r>
         <w:rPr>
           <w:i/>
         </w:rPr>
-        <w:t>.setValue</w:t>
-      </w:r>
-      <w:proofErr w:type="gramEnd"/>
-      <w:r>
-        <w:rPr>
-          <w:i/>
-        </w:rPr>
-        <w:t>()</w:t>
+        <w:t>.setValue()</w:t>
       </w:r>
       <w:r>
         <w:t xml:space="preserve"> methods; when we are finished we can just save a</w:t>
@@ -1137,14 +1038,12 @@
       <w:r>
         <w:t xml:space="preserve">We used </w:t>
       </w:r>
-      <w:proofErr w:type="spellStart"/>
       <w:r>
         <w:rPr>
           <w:b/>
         </w:rPr>
         <w:t>Thymeleaf</w:t>
       </w:r>
-      <w:proofErr w:type="spellEnd"/>
       <w:r>
         <w:rPr>
           <w:b/>
@@ -1164,15 +1063,7 @@
         </w:numPr>
       </w:pPr>
       <w:r>
-        <w:t xml:space="preserve">all the CRUD forms in the backoffice are implemented through the binding offered by </w:t>
-      </w:r>
-      <w:proofErr w:type="spellStart"/>
-      <w:r>
-        <w:t>Thymeleaf</w:t>
-      </w:r>
-      <w:proofErr w:type="spellEnd"/>
-      <w:r>
-        <w:t xml:space="preserve"> and Spring, that is, if we define that in a form we are listing the fields of a particular entity, it will enough to tell Spring that the object that is coming from that POST request is actually of that type.</w:t>
+        <w:t>all the CRUD forms in the backoffice are implemented through the binding offered by Thymeleaf and Spring, that is, if we define that in a form we are listing the fields of a particular entity, it will enough to tell Spring that the object that is coming from that POST request is actually of that type.</w:t>
       </w:r>
     </w:p>
     <w:p>
@@ -1180,23 +1071,7 @@
         <w:pStyle w:val="ListParagraph"/>
       </w:pPr>
       <w:r>
-        <w:t xml:space="preserve">In the same way </w:t>
-      </w:r>
-      <w:proofErr w:type="spellStart"/>
-      <w:r>
-        <w:t>Thymeleaf</w:t>
-      </w:r>
-      <w:proofErr w:type="spellEnd"/>
-      <w:r>
-        <w:t xml:space="preserve"> understands what object is being displayed in the forms and so it is able to provide useful </w:t>
-      </w:r>
-      <w:proofErr w:type="spellStart"/>
-      <w:r>
-        <w:t>ui</w:t>
-      </w:r>
-      <w:proofErr w:type="spellEnd"/>
-      <w:r>
-        <w:t xml:space="preserve"> enhancements.</w:t>
+        <w:t>In the same way Thymeleaf understands what object is being displayed in the forms and so it is able to provide useful ui enhancements.</w:t>
       </w:r>
     </w:p>
     <w:p>
@@ -1213,15 +1088,7 @@
         </w:numPr>
       </w:pPr>
       <w:r>
-        <w:t xml:space="preserve">all the static resources and </w:t>
-      </w:r>
-      <w:proofErr w:type="spellStart"/>
-      <w:r>
-        <w:t>url</w:t>
-      </w:r>
-      <w:proofErr w:type="spellEnd"/>
-      <w:r>
-        <w:t xml:space="preserve"> routes are automatically </w:t>
+        <w:t xml:space="preserve">all the static resources and url routes are automatically </w:t>
       </w:r>
       <w:r>
         <w:t xml:space="preserve">completed when the page is built, e.g. </w:t>
@@ -1230,21 +1097,7 @@
         <w:rPr>
           <w:i/>
         </w:rPr>
-        <w:t>@{/</w:t>
-      </w:r>
-      <w:proofErr w:type="spellStart"/>
-      <w:r>
-        <w:rPr>
-          <w:i/>
-        </w:rPr>
-        <w:t>css</w:t>
-      </w:r>
-      <w:proofErr w:type="spellEnd"/>
-      <w:r>
-        <w:rPr>
-          <w:i/>
-        </w:rPr>
-        <w:t>/bootstrap.css}</w:t>
+        <w:t>@{/css/bootstrap.css}</w:t>
       </w:r>
       <w:r>
         <w:t xml:space="preserve"> becomes </w:t>
@@ -1253,35 +1106,7 @@
         <w:rPr>
           <w:i/>
         </w:rPr>
-        <w:t>/</w:t>
-      </w:r>
-      <w:proofErr w:type="spellStart"/>
-      <w:r>
-        <w:rPr>
-          <w:i/>
-        </w:rPr>
-        <w:t>internshiptutor</w:t>
-      </w:r>
-      <w:proofErr w:type="spellEnd"/>
-      <w:r>
-        <w:rPr>
-          <w:i/>
-        </w:rPr>
-        <w:t>/static/</w:t>
-      </w:r>
-      <w:proofErr w:type="spellStart"/>
-      <w:r>
-        <w:rPr>
-          <w:i/>
-        </w:rPr>
-        <w:t>css</w:t>
-      </w:r>
-      <w:proofErr w:type="spellEnd"/>
-      <w:r>
-        <w:rPr>
-          <w:i/>
-        </w:rPr>
-        <w:t>/bootstrap.css</w:t>
+        <w:t>/internshiptutor/static/css/bootstrap.css</w:t>
       </w:r>
     </w:p>
     <w:p>
@@ -1316,9 +1141,240 @@
         </w:rPr>
         <w:t xml:space="preserve"> can be found in the same directory as this document.</w:t>
       </w:r>
-      <w:bookmarkStart w:id="0" w:name="_GoBack"/>
-      <w:bookmarkEnd w:id="0"/>
     </w:p>
+    <w:p>
+      <w:pPr>
+        <w:rPr>
+          <w:i/>
+        </w:rPr>
+      </w:pPr>
+    </w:p>
+    <w:p>
+      <w:pPr>
+        <w:pStyle w:val="Heading1"/>
+      </w:pPr>
+      <w:r>
+        <w:lastRenderedPageBreak/>
+        <w:t>Contributions and Roles</w:t>
+      </w:r>
+    </w:p>
+    <w:p>
+      <w:r>
+        <w:t xml:space="preserve">The work has been partitioned in </w:t>
+      </w:r>
+      <w:r>
+        <w:t>features</w:t>
+      </w:r>
+      <w:r>
+        <w:t xml:space="preserve">, meaning that every member has experienced every aspect of the stack (backend, database, frontend). </w:t>
+      </w:r>
+    </w:p>
+    <w:tbl>
+      <w:tblPr>
+        <w:tblStyle w:val="PlainTable1"/>
+        <w:tblpPr w:leftFromText="180" w:rightFromText="180" w:vertAnchor="text" w:horzAnchor="margin" w:tblpY="117"/>
+        <w:tblW w:w="4773" w:type="pct"/>
+        <w:tblLook w:val="04A0" w:firstRow="1" w:lastRow="0" w:firstColumn="1" w:lastColumn="0" w:noHBand="0" w:noVBand="1"/>
+        <w:tblCaption w:val="Title layout table"/>
+      </w:tblPr>
+      <w:tblGrid>
+        <w:gridCol w:w="2088"/>
+        <w:gridCol w:w="6838"/>
+      </w:tblGrid>
+      <w:tr>
+        <w:trPr>
+          <w:cnfStyle w:val="100000000000" w:firstRow="1" w:lastRow="0" w:firstColumn="0" w:lastColumn="0" w:oddVBand="0" w:evenVBand="0" w:oddHBand="0" w:evenHBand="0" w:firstRowFirstColumn="0" w:firstRowLastColumn="0" w:lastRowFirstColumn="0" w:lastRowLastColumn="0"/>
+          <w:trHeight w:val="416"/>
+        </w:trPr>
+        <w:tc>
+          <w:tcPr>
+            <w:cnfStyle w:val="001000000000" w:firstRow="0" w:lastRow="0" w:firstColumn="1" w:lastColumn="0" w:oddVBand="0" w:evenVBand="0" w:oddHBand="0" w:evenHBand="0" w:firstRowFirstColumn="0" w:firstRowLastColumn="0" w:lastRowFirstColumn="0" w:lastRowLastColumn="0"/>
+            <w:tcW w:w="2088" w:type="dxa"/>
+            <w:vAlign w:val="center"/>
+          </w:tcPr>
+          <w:p>
+            <w:r>
+              <w:t>Member</w:t>
+            </w:r>
+          </w:p>
+        </w:tc>
+        <w:tc>
+          <w:tcPr>
+            <w:tcW w:w="6838" w:type="dxa"/>
+            <w:vAlign w:val="center"/>
+          </w:tcPr>
+          <w:p>
+            <w:pPr>
+              <w:cnfStyle w:val="100000000000" w:firstRow="1" w:lastRow="0" w:firstColumn="0" w:lastColumn="0" w:oddVBand="0" w:evenVBand="0" w:oddHBand="0" w:evenHBand="0" w:firstRowFirstColumn="0" w:firstRowLastColumn="0" w:lastRowFirstColumn="0" w:lastRowLastColumn="0"/>
+            </w:pPr>
+            <w:r>
+              <w:t>Feature</w:t>
+            </w:r>
+          </w:p>
+        </w:tc>
+      </w:tr>
+      <w:tr>
+        <w:trPr>
+          <w:cnfStyle w:val="000000100000" w:firstRow="0" w:lastRow="0" w:firstColumn="0" w:lastColumn="0" w:oddVBand="0" w:evenVBand="0" w:oddHBand="1" w:evenHBand="0" w:firstRowFirstColumn="0" w:firstRowLastColumn="0" w:lastRowFirstColumn="0" w:lastRowLastColumn="0"/>
+          <w:trHeight w:val="416"/>
+        </w:trPr>
+        <w:tc>
+          <w:tcPr>
+            <w:cnfStyle w:val="001000000000" w:firstRow="0" w:lastRow="0" w:firstColumn="1" w:lastColumn="0" w:oddVBand="0" w:evenVBand="0" w:oddHBand="0" w:evenHBand="0" w:firstRowFirstColumn="0" w:firstRowLastColumn="0" w:lastRowFirstColumn="0" w:lastRowLastColumn="0"/>
+            <w:tcW w:w="2088" w:type="dxa"/>
+            <w:vAlign w:val="center"/>
+          </w:tcPr>
+          <w:p>
+            <w:pPr>
+              <w:rPr>
+                <w:b w:val="0"/>
+              </w:rPr>
+            </w:pPr>
+            <w:r>
+              <w:rPr>
+                <w:b w:val="0"/>
+              </w:rPr>
+              <w:t xml:space="preserve">Valentini Stefano </w:t>
+            </w:r>
+          </w:p>
+        </w:tc>
+        <w:tc>
+          <w:tcPr>
+            <w:tcW w:w="6838" w:type="dxa"/>
+            <w:vAlign w:val="center"/>
+          </w:tcPr>
+          <w:p>
+            <w:pPr>
+              <w:cnfStyle w:val="000000100000" w:firstRow="0" w:lastRow="0" w:firstColumn="0" w:lastColumn="0" w:oddVBand="0" w:evenVBand="0" w:oddHBand="1" w:evenHBand="0" w:firstRowFirstColumn="0" w:firstRowLastColumn="0" w:lastRowFirstColumn="0" w:lastRowLastColumn="0"/>
+            </w:pPr>
+            <w:r>
+              <w:t>Dashboards, CRUD Forms, PDF F</w:t>
+            </w:r>
+            <w:bookmarkStart w:id="0" w:name="_GoBack"/>
+            <w:bookmarkEnd w:id="0"/>
+            <w:r>
+              <w:t>iles generation and download.</w:t>
+            </w:r>
+          </w:p>
+        </w:tc>
+      </w:tr>
+      <w:tr>
+        <w:trPr>
+          <w:trHeight w:val="419"/>
+        </w:trPr>
+        <w:tc>
+          <w:tcPr>
+            <w:cnfStyle w:val="001000000000" w:firstRow="0" w:lastRow="0" w:firstColumn="1" w:lastColumn="0" w:oddVBand="0" w:evenVBand="0" w:oddHBand="0" w:evenHBand="0" w:firstRowFirstColumn="0" w:firstRowLastColumn="0" w:lastRowFirstColumn="0" w:lastRowLastColumn="0"/>
+            <w:tcW w:w="2088" w:type="dxa"/>
+            <w:vAlign w:val="center"/>
+          </w:tcPr>
+          <w:p>
+            <w:pPr>
+              <w:rPr>
+                <w:b w:val="0"/>
+              </w:rPr>
+            </w:pPr>
+            <w:r>
+              <w:rPr>
+                <w:b w:val="0"/>
+              </w:rPr>
+              <w:t xml:space="preserve">Cecchini Valentina </w:t>
+            </w:r>
+          </w:p>
+        </w:tc>
+        <w:tc>
+          <w:tcPr>
+            <w:tcW w:w="6838" w:type="dxa"/>
+            <w:vAlign w:val="center"/>
+          </w:tcPr>
+          <w:p>
+            <w:pPr>
+              <w:cnfStyle w:val="000000000000" w:firstRow="0" w:lastRow="0" w:firstColumn="0" w:lastColumn="0" w:oddVBand="0" w:evenVBand="0" w:oddHBand="0" w:evenHBand="0" w:firstRowFirstColumn="0" w:firstRowLastColumn="0" w:lastRowFirstColumn="0" w:lastRowLastColumn="0"/>
+            </w:pPr>
+            <w:r>
+              <w:t>Dashboards, CRUD Forms, PDF F</w:t>
+            </w:r>
+            <w:r>
+              <w:t>iles generation and download.</w:t>
+            </w:r>
+          </w:p>
+        </w:tc>
+      </w:tr>
+      <w:tr>
+        <w:trPr>
+          <w:cnfStyle w:val="000000100000" w:firstRow="0" w:lastRow="0" w:firstColumn="0" w:lastColumn="0" w:oddVBand="0" w:evenVBand="0" w:oddHBand="1" w:evenHBand="0" w:firstRowFirstColumn="0" w:firstRowLastColumn="0" w:lastRowFirstColumn="0" w:lastRowLastColumn="0"/>
+          <w:trHeight w:val="411"/>
+        </w:trPr>
+        <w:tc>
+          <w:tcPr>
+            <w:cnfStyle w:val="001000000000" w:firstRow="0" w:lastRow="0" w:firstColumn="1" w:lastColumn="0" w:oddVBand="0" w:evenVBand="0" w:oddHBand="0" w:evenHBand="0" w:firstRowFirstColumn="0" w:firstRowLastColumn="0" w:lastRowFirstColumn="0" w:lastRowLastColumn="0"/>
+            <w:tcW w:w="2088" w:type="dxa"/>
+            <w:vAlign w:val="center"/>
+          </w:tcPr>
+          <w:p>
+            <w:pPr>
+              <w:rPr>
+                <w:b w:val="0"/>
+              </w:rPr>
+            </w:pPr>
+            <w:r>
+              <w:rPr>
+                <w:b w:val="0"/>
+              </w:rPr>
+              <w:t>Battista Federico</w:t>
+            </w:r>
+          </w:p>
+        </w:tc>
+        <w:tc>
+          <w:tcPr>
+            <w:tcW w:w="6838" w:type="dxa"/>
+            <w:vAlign w:val="center"/>
+          </w:tcPr>
+          <w:p>
+            <w:pPr>
+              <w:cnfStyle w:val="000000100000" w:firstRow="0" w:lastRow="0" w:firstColumn="0" w:lastColumn="0" w:oddVBand="0" w:evenVBand="0" w:oddHBand="1" w:evenHBand="0" w:firstRowFirstColumn="0" w:firstRowLastColumn="0" w:lastRowFirstColumn="0" w:lastRowLastColumn="0"/>
+            </w:pPr>
+          </w:p>
+        </w:tc>
+      </w:tr>
+      <w:tr>
+        <w:trPr>
+          <w:trHeight w:val="418"/>
+        </w:trPr>
+        <w:tc>
+          <w:tcPr>
+            <w:cnfStyle w:val="001000000000" w:firstRow="0" w:lastRow="0" w:firstColumn="1" w:lastColumn="0" w:oddVBand="0" w:evenVBand="0" w:oddHBand="0" w:evenHBand="0" w:firstRowFirstColumn="0" w:firstRowLastColumn="0" w:lastRowFirstColumn="0" w:lastRowLastColumn="0"/>
+            <w:tcW w:w="2088" w:type="dxa"/>
+            <w:vAlign w:val="center"/>
+          </w:tcPr>
+          <w:p>
+            <w:pPr>
+              <w:rPr>
+                <w:b w:val="0"/>
+              </w:rPr>
+            </w:pPr>
+            <w:r>
+              <w:rPr>
+                <w:b w:val="0"/>
+              </w:rPr>
+              <w:t>Berardini Daniele</w:t>
+            </w:r>
+          </w:p>
+        </w:tc>
+        <w:tc>
+          <w:tcPr>
+            <w:tcW w:w="6838" w:type="dxa"/>
+            <w:vAlign w:val="center"/>
+          </w:tcPr>
+          <w:p>
+            <w:pPr>
+              <w:cnfStyle w:val="000000000000" w:firstRow="0" w:lastRow="0" w:firstColumn="0" w:lastColumn="0" w:oddVBand="0" w:evenVBand="0" w:oddHBand="0" w:evenHBand="0" w:firstRowFirstColumn="0" w:firstRowLastColumn="0" w:lastRowFirstColumn="0" w:lastRowLastColumn="0"/>
+            </w:pPr>
+          </w:p>
+        </w:tc>
+      </w:tr>
+    </w:tbl>
+    <w:p/>
     <w:sectPr>
       <w:headerReference w:type="even" r:id="rId7"/>
       <w:headerReference w:type="default" r:id="rId8"/>

</xml_diff>

<commit_message>
updated docs / added dump db
</commit_message>
<xml_diff>
--- a/docs/doc.docx
+++ b/docs/doc.docx
@@ -325,11 +325,19 @@
                 <w:b w:val="0"/>
               </w:rPr>
             </w:pPr>
+            <w:proofErr w:type="spellStart"/>
             <w:r>
               <w:rPr>
                 <w:b w:val="0"/>
               </w:rPr>
-              <w:t>Berardini Daniele</w:t>
+              <w:t>Berardini</w:t>
+            </w:r>
+            <w:proofErr w:type="spellEnd"/>
+            <w:r>
+              <w:rPr>
+                <w:b w:val="0"/>
+              </w:rPr>
+              <w:t xml:space="preserve"> Daniele</w:t>
             </w:r>
           </w:p>
         </w:tc>
@@ -430,9 +438,11 @@
           <w:numId w:val="17"/>
         </w:numPr>
       </w:pPr>
+      <w:proofErr w:type="spellStart"/>
       <w:r>
         <w:t>Javascript</w:t>
       </w:r>
+      <w:proofErr w:type="spellEnd"/>
     </w:p>
     <w:p>
       <w:pPr>
@@ -469,9 +479,11 @@
           <w:numId w:val="17"/>
         </w:numPr>
       </w:pPr>
+      <w:proofErr w:type="spellStart"/>
       <w:r>
         <w:t>EasIng</w:t>
       </w:r>
+      <w:proofErr w:type="spellEnd"/>
     </w:p>
     <w:p>
       <w:pPr>
@@ -481,9 +493,11 @@
           <w:numId w:val="17"/>
         </w:numPr>
       </w:pPr>
+      <w:proofErr w:type="spellStart"/>
       <w:r>
         <w:t>UItoTop</w:t>
       </w:r>
+      <w:proofErr w:type="spellEnd"/>
     </w:p>
     <w:p>
       <w:pPr>
@@ -493,9 +507,11 @@
           <w:numId w:val="17"/>
         </w:numPr>
       </w:pPr>
+      <w:proofErr w:type="spellStart"/>
       <w:r>
         <w:t>Toastr</w:t>
       </w:r>
+      <w:proofErr w:type="spellEnd"/>
     </w:p>
     <w:p>
       <w:r>
@@ -510,9 +526,11 @@
           <w:numId w:val="18"/>
         </w:numPr>
       </w:pPr>
+      <w:proofErr w:type="spellStart"/>
       <w:r>
         <w:t>JavaEE</w:t>
       </w:r>
+      <w:proofErr w:type="spellEnd"/>
     </w:p>
     <w:p>
       <w:pPr>
@@ -547,7 +565,72 @@
         </w:numPr>
       </w:pPr>
       <w:r>
-        <w:t>Spring Data Jpa</w:t>
+        <w:t xml:space="preserve">Spring Data </w:t>
+      </w:r>
+      <w:proofErr w:type="spellStart"/>
+      <w:r>
+        <w:t>Jpa</w:t>
+      </w:r>
+      <w:proofErr w:type="spellEnd"/>
+    </w:p>
+    <w:p>
+      <w:pPr>
+        <w:pStyle w:val="ListParagraph"/>
+        <w:numPr>
+          <w:ilvl w:val="0"/>
+          <w:numId w:val="18"/>
+        </w:numPr>
+      </w:pPr>
+      <w:proofErr w:type="spellStart"/>
+      <w:r>
+        <w:t>MySql</w:t>
+      </w:r>
+      <w:proofErr w:type="spellEnd"/>
+      <w:r>
+        <w:t xml:space="preserve"> Connector</w:t>
+      </w:r>
+    </w:p>
+    <w:p>
+      <w:pPr>
+        <w:pStyle w:val="ListParagraph"/>
+        <w:numPr>
+          <w:ilvl w:val="0"/>
+          <w:numId w:val="18"/>
+        </w:numPr>
+      </w:pPr>
+      <w:proofErr w:type="spellStart"/>
+      <w:r>
+        <w:t>Thymeleaf</w:t>
+      </w:r>
+      <w:proofErr w:type="spellEnd"/>
+    </w:p>
+    <w:p>
+      <w:pPr>
+        <w:pStyle w:val="ListParagraph"/>
+        <w:numPr>
+          <w:ilvl w:val="0"/>
+          <w:numId w:val="18"/>
+        </w:numPr>
+      </w:pPr>
+      <w:r>
+        <w:t xml:space="preserve">Apache </w:t>
+      </w:r>
+      <w:proofErr w:type="spellStart"/>
+      <w:r>
+        <w:t>PdfBox</w:t>
+      </w:r>
+      <w:proofErr w:type="spellEnd"/>
+    </w:p>
+    <w:p>
+      <w:pPr>
+        <w:pStyle w:val="ListParagraph"/>
+        <w:numPr>
+          <w:ilvl w:val="0"/>
+          <w:numId w:val="18"/>
+        </w:numPr>
+      </w:pPr>
+      <w:r>
+        <w:t>Apache Maven</w:t>
       </w:r>
     </w:p>
     <w:p>
@@ -559,43 +642,7 @@
         </w:numPr>
       </w:pPr>
       <w:r>
-        <w:t>MySql Connector</w:t>
-      </w:r>
-    </w:p>
-    <w:p>
-      <w:pPr>
-        <w:pStyle w:val="ListParagraph"/>
-        <w:numPr>
-          <w:ilvl w:val="0"/>
-          <w:numId w:val="18"/>
-        </w:numPr>
-      </w:pPr>
-      <w:r>
-        <w:t>Thymeleaf</w:t>
-      </w:r>
-    </w:p>
-    <w:p>
-      <w:pPr>
-        <w:pStyle w:val="ListParagraph"/>
-        <w:numPr>
-          <w:ilvl w:val="0"/>
-          <w:numId w:val="18"/>
-        </w:numPr>
-      </w:pPr>
-      <w:r>
-        <w:t>Apache PdfBox</w:t>
-      </w:r>
-    </w:p>
-    <w:p>
-      <w:pPr>
-        <w:pStyle w:val="ListParagraph"/>
-        <w:numPr>
-          <w:ilvl w:val="0"/>
-          <w:numId w:val="18"/>
-        </w:numPr>
-      </w:pPr>
-      <w:r>
-        <w:t>Apache Maven</w:t>
+        <w:t>Apache Commons Text</w:t>
       </w:r>
     </w:p>
     <w:p>
@@ -640,7 +687,19 @@
     </w:p>
     <w:p>
       <w:r>
-        <w:t>The homepage contains the public list of the currently published internships, also available to anonymous users.</w:t>
+        <w:t xml:space="preserve">The homepage contains the public list of </w:t>
+      </w:r>
+      <w:r>
+        <w:t xml:space="preserve">some of the </w:t>
+      </w:r>
+      <w:r>
+        <w:t>currently published internships, also available to anonymous users</w:t>
+      </w:r>
+      <w:r>
+        <w:t xml:space="preserve"> and a search bar that allows to perform queries to find internship offers</w:t>
+      </w:r>
+      <w:r>
+        <w:t>.</w:t>
       </w:r>
     </w:p>
     <w:p>
@@ -691,7 +750,11 @@
         <w:t xml:space="preserve"> internships</w:t>
       </w:r>
       <w:r>
-        <w:t xml:space="preserve"> and internships waiting for approval. From the entries in the completed internships is possible to download the training project and the final report, while from the ongoing internships only the training project is available for download.</w:t>
+        <w:t xml:space="preserve"> and internships waiting for approval. From the entries in the completed internships is possible to download the training project </w:t>
+      </w:r>
+      <w:r>
+        <w:lastRenderedPageBreak/>
+        <w:t>and the final report, while from the ongoing internships only the training project is available for download.</w:t>
       </w:r>
     </w:p>
     <w:p>
@@ -708,7 +771,6 @@
         </w:numPr>
       </w:pPr>
       <w:r>
-        <w:lastRenderedPageBreak/>
         <w:t xml:space="preserve">the </w:t>
       </w:r>
       <w:r>
@@ -899,12 +961,14 @@
       <w:r>
         <w:t xml:space="preserve"> </w:t>
       </w:r>
+      <w:proofErr w:type="spellStart"/>
       <w:r>
         <w:rPr>
           <w:b/>
         </w:rPr>
         <w:t>Bootsrap</w:t>
       </w:r>
+      <w:proofErr w:type="spellEnd"/>
       <w:r>
         <w:rPr>
           <w:b/>
@@ -925,12 +989,12 @@
     </w:p>
     <w:p>
       <w:r>
+        <w:lastRenderedPageBreak/>
         <w:t>Just below it there is a sub-header that contains a horizontal drop-down menu that links to all the principal parts of the application. The first level of the drop-down menu Is activated by a click, while the second level is revealed on hover.</w:t>
       </w:r>
     </w:p>
     <w:p>
       <w:r>
-        <w:lastRenderedPageBreak/>
         <w:t>The horizontal menu also contains the login box.</w:t>
       </w:r>
     </w:p>
@@ -1005,8 +1069,16 @@
         <w:rPr>
           <w:b/>
         </w:rPr>
-        <w:t>Spring Data Jpa</w:t>
+        <w:t xml:space="preserve">Spring Data </w:t>
       </w:r>
+      <w:proofErr w:type="spellStart"/>
+      <w:r>
+        <w:rPr>
+          <w:b/>
+        </w:rPr>
+        <w:t>Jpa</w:t>
+      </w:r>
+      <w:proofErr w:type="spellEnd"/>
       <w:r>
         <w:t xml:space="preserve"> sub-framework that is embedded in Spring. This allow</w:t>
       </w:r>
@@ -1028,16 +1100,51 @@
         <w:rPr>
           <w:b/>
         </w:rPr>
-        <w:t>Apache PDFBox</w:t>
+        <w:t xml:space="preserve">Apache </w:t>
       </w:r>
+      <w:proofErr w:type="spellStart"/>
       <w:r>
-        <w:t xml:space="preserve">, it is one of the most used libraries for pdf manipulation in java. After having created the pdf-form version of the file we are interested in, it is enough to open them through the PDFBox apis and fill them through the </w:t>
+        <w:rPr>
+          <w:b/>
+        </w:rPr>
+        <w:t>PDFBox</w:t>
+      </w:r>
+      <w:proofErr w:type="spellEnd"/>
+      <w:r>
+        <w:t xml:space="preserve">, it is one of the most used libraries for pdf manipulation in java. After having created the pdf-form version of the file we are interested in, it is enough to open them through the </w:t>
+      </w:r>
+      <w:proofErr w:type="spellStart"/>
+      <w:r>
+        <w:t>PDFBox</w:t>
+      </w:r>
+      <w:proofErr w:type="spellEnd"/>
+      <w:r>
+        <w:t xml:space="preserve"> </w:t>
+      </w:r>
+      <w:proofErr w:type="spellStart"/>
+      <w:r>
+        <w:t>apis</w:t>
+      </w:r>
+      <w:proofErr w:type="spellEnd"/>
+      <w:r>
+        <w:t xml:space="preserve"> and fill them through </w:t>
+      </w:r>
+      <w:proofErr w:type="gramStart"/>
+      <w:r>
+        <w:t xml:space="preserve">the </w:t>
       </w:r>
       <w:r>
         <w:rPr>
           <w:i/>
         </w:rPr>
-        <w:t>.setValue()</w:t>
+        <w:t>.setValue</w:t>
+      </w:r>
+      <w:proofErr w:type="gramEnd"/>
+      <w:r>
+        <w:rPr>
+          <w:i/>
+        </w:rPr>
+        <w:t>()</w:t>
       </w:r>
       <w:r>
         <w:t xml:space="preserve"> methods; when we are finished we can just save a</w:t>
@@ -1053,12 +1160,14 @@
       <w:r>
         <w:t xml:space="preserve">We used </w:t>
       </w:r>
+      <w:proofErr w:type="spellStart"/>
       <w:r>
         <w:rPr>
           <w:b/>
         </w:rPr>
         <w:t>Thymeleaf</w:t>
       </w:r>
+      <w:proofErr w:type="spellEnd"/>
       <w:r>
         <w:rPr>
           <w:b/>
@@ -1078,7 +1187,15 @@
         </w:numPr>
       </w:pPr>
       <w:r>
-        <w:t>all the CRUD forms in the backoffice are implemented through the binding offered by Thymeleaf and Spring, that is, if we define that in a form we are listing the fields of a particular entity, it will enough to tell Spring that the object that is coming from that POST request is actually of that type.</w:t>
+        <w:t xml:space="preserve">all the CRUD forms in the backoffice are implemented through the binding offered by </w:t>
+      </w:r>
+      <w:proofErr w:type="spellStart"/>
+      <w:r>
+        <w:t>Thymeleaf</w:t>
+      </w:r>
+      <w:proofErr w:type="spellEnd"/>
+      <w:r>
+        <w:t xml:space="preserve"> and Spring, that is, if we define that in a form we are listing the fields of a particular entity, it will enough to tell Spring that the object that is coming from that POST request is actually of that type.</w:t>
       </w:r>
     </w:p>
     <w:p>
@@ -1086,7 +1203,23 @@
         <w:pStyle w:val="ListParagraph"/>
       </w:pPr>
       <w:r>
-        <w:t>In the same way Thymeleaf understands what object is being displayed in the forms and so it is able to provide useful ui enhancements.</w:t>
+        <w:t xml:space="preserve">In the same way </w:t>
+      </w:r>
+      <w:proofErr w:type="spellStart"/>
+      <w:r>
+        <w:t>Thymeleaf</w:t>
+      </w:r>
+      <w:proofErr w:type="spellEnd"/>
+      <w:r>
+        <w:t xml:space="preserve"> understands what object is being displayed in the forms and so it is able to provide useful </w:t>
+      </w:r>
+      <w:proofErr w:type="spellStart"/>
+      <w:r>
+        <w:t>ui</w:t>
+      </w:r>
+      <w:proofErr w:type="spellEnd"/>
+      <w:r>
+        <w:t xml:space="preserve"> enhancements.</w:t>
       </w:r>
     </w:p>
     <w:p>
@@ -1103,7 +1236,15 @@
         </w:numPr>
       </w:pPr>
       <w:r>
-        <w:t xml:space="preserve">all the static resources and url routes are automatically </w:t>
+        <w:t xml:space="preserve">all the static resources and </w:t>
+      </w:r>
+      <w:proofErr w:type="spellStart"/>
+      <w:r>
+        <w:t>url</w:t>
+      </w:r>
+      <w:proofErr w:type="spellEnd"/>
+      <w:r>
+        <w:t xml:space="preserve"> routes are automatically </w:t>
       </w:r>
       <w:r>
         <w:t xml:space="preserve">completed when the page is built, e.g. </w:t>
@@ -1112,7 +1253,21 @@
         <w:rPr>
           <w:i/>
         </w:rPr>
-        <w:t>@{/css/bootstrap.css}</w:t>
+        <w:t>@{/</w:t>
+      </w:r>
+      <w:proofErr w:type="spellStart"/>
+      <w:r>
+        <w:rPr>
+          <w:i/>
+        </w:rPr>
+        <w:t>css</w:t>
+      </w:r>
+      <w:proofErr w:type="spellEnd"/>
+      <w:r>
+        <w:rPr>
+          <w:i/>
+        </w:rPr>
+        <w:t>/bootstrap.css}</w:t>
       </w:r>
       <w:r>
         <w:t xml:space="preserve"> becomes </w:t>
@@ -1121,7 +1276,35 @@
         <w:rPr>
           <w:i/>
         </w:rPr>
-        <w:t>/internshiptutor/static/css/bootstrap.css</w:t>
+        <w:t>/</w:t>
+      </w:r>
+      <w:proofErr w:type="spellStart"/>
+      <w:r>
+        <w:rPr>
+          <w:i/>
+        </w:rPr>
+        <w:t>internshiptutor</w:t>
+      </w:r>
+      <w:proofErr w:type="spellEnd"/>
+      <w:r>
+        <w:rPr>
+          <w:i/>
+        </w:rPr>
+        <w:t>/static/</w:t>
+      </w:r>
+      <w:proofErr w:type="spellStart"/>
+      <w:r>
+        <w:rPr>
+          <w:i/>
+        </w:rPr>
+        <w:t>css</w:t>
+      </w:r>
+      <w:proofErr w:type="spellEnd"/>
+      <w:r>
+        <w:rPr>
+          <w:i/>
+        </w:rPr>
+        <w:t>/bootstrap.css</w:t>
       </w:r>
     </w:p>
     <w:p>
@@ -1129,6 +1312,7 @@
         <w:pStyle w:val="Heading1"/>
       </w:pPr>
       <w:r>
+        <w:lastRenderedPageBreak/>
         <w:t>Screenshots</w:t>
       </w:r>
     </w:p>
@@ -1156,20 +1340,14 @@
         </w:rPr>
         <w:t xml:space="preserve"> can be found in the same directory as this document.</w:t>
       </w:r>
-    </w:p>
-    <w:p>
-      <w:pPr>
-        <w:rPr>
-          <w:i/>
-        </w:rPr>
-      </w:pPr>
+      <w:bookmarkStart w:id="0" w:name="_GoBack"/>
+      <w:bookmarkEnd w:id="0"/>
     </w:p>
     <w:p>
       <w:pPr>
         <w:pStyle w:val="Heading1"/>
       </w:pPr>
       <w:r>
-        <w:lastRenderedPageBreak/>
         <w:t>Contributions and Roles</w:t>
       </w:r>
     </w:p>
@@ -1372,11 +1550,19 @@
                 <w:b w:val="0"/>
               </w:rPr>
             </w:pPr>
+            <w:proofErr w:type="spellStart"/>
             <w:r>
               <w:rPr>
                 <w:b w:val="0"/>
               </w:rPr>
-              <w:t>Berardini Daniele</w:t>
+              <w:t>Berardini</w:t>
+            </w:r>
+            <w:proofErr w:type="spellEnd"/>
+            <w:r>
+              <w:rPr>
+                <w:b w:val="0"/>
+              </w:rPr>
+              <w:t xml:space="preserve"> Daniele</w:t>
             </w:r>
           </w:p>
         </w:tc>
@@ -1395,8 +1581,6 @@
             <w:r>
               <w:t>.</w:t>
             </w:r>
-            <w:bookmarkStart w:id="0" w:name="_GoBack"/>
-            <w:bookmarkEnd w:id="0"/>
           </w:p>
         </w:tc>
       </w:tr>

</xml_diff>